<commit_message>
Sua mau cho sequence
</commit_message>
<xml_diff>
--- a/MyTask/Sequence Diagram.docx
+++ b/MyTask/Sequence Diagram.docx
@@ -65,7 +65,10 @@
     </w:p>
     <w:p>
       <w:r>
-        <w:t>Sơ đồ trình tự giữ trả đồ</w:t>
+        <w:t xml:space="preserve">Sơ đồ trình tự </w:t>
+      </w:r>
+      <w:r>
+        <w:t>quản lý tủ đồ</w:t>
       </w:r>
     </w:p>
     <w:p/>

</xml_diff>